<commit_message>
Milestone 1 and 2
</commit_message>
<xml_diff>
--- a/group-project/Group1_CaseStudy_Project.docx
+++ b/group-project/Group1_CaseStudy_Project.docx
@@ -122,7 +122,7 @@
               </wp:inline>
             </w:drawing>
           </mc:Choice>
-          <mc:Fallback xmlns:a="http://schemas.openxmlformats.org/drawingml/2006/main" xmlns:a14="http://schemas.microsoft.com/office/drawing/2010/main" xmlns:arto="http://schemas.microsoft.com/office/word/2006/arto">
+          <mc:Fallback xmlns:pic="http://schemas.openxmlformats.org/drawingml/2006/picture" xmlns:arto="http://schemas.microsoft.com/office/word/2006/arto" xmlns:a14="http://schemas.microsoft.com/office/drawing/2010/main" xmlns:a="http://schemas.openxmlformats.org/drawingml/2006/main">
             <w:pict>
               <v:rect id="Rectangle 5" style="width:24pt;height:24pt;visibility:visible;mso-wrap-style:square;mso-left-percent:-10001;mso-top-percent:-10001;mso-position-horizontal:absolute;mso-position-horizontal-relative:char;mso-position-vertical:absolute;mso-position-vertical-relative:line;mso-left-percent:-10001;mso-top-percent:-10001;v-text-anchor:top" alt="User's profile picture" o:spid="_x0000_s1026" filled="f" stroked="f" w14:anchorId="320DD2A4" o:gfxdata="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">
                 <o:lock v:ext="edit" aspectratio="t"/>
@@ -223,7 +223,7 @@
               </wp:inline>
             </w:drawing>
           </mc:Choice>
-          <mc:Fallback xmlns:a="http://schemas.openxmlformats.org/drawingml/2006/main" xmlns:a14="http://schemas.microsoft.com/office/drawing/2010/main" xmlns:arto="http://schemas.microsoft.com/office/word/2006/arto">
+          <mc:Fallback xmlns:pic="http://schemas.openxmlformats.org/drawingml/2006/picture" xmlns:arto="http://schemas.microsoft.com/office/word/2006/arto" xmlns:a14="http://schemas.microsoft.com/office/drawing/2010/main" xmlns:a="http://schemas.openxmlformats.org/drawingml/2006/main">
             <w:pict>
               <v:rect id="Rectangle 4" style="width:24pt;height:24pt;visibility:visible;mso-wrap-style:square;mso-left-percent:-10001;mso-top-percent:-10001;mso-position-horizontal:absolute;mso-position-horizontal-relative:char;mso-position-vertical:absolute;mso-position-vertical-relative:line;mso-left-percent:-10001;mso-top-percent:-10001;v-text-anchor:top" alt="User's profile picture" o:spid="_x0000_s1026" filled="f" stroked="f" w14:anchorId="015976D1" o:gfxdata="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">
                 <o:lock v:ext="edit" aspectratio="t"/>
@@ -314,7 +314,7 @@
               </wp:inline>
             </w:drawing>
           </mc:Choice>
-          <mc:Fallback xmlns:a="http://schemas.openxmlformats.org/drawingml/2006/main" xmlns:a14="http://schemas.microsoft.com/office/drawing/2010/main" xmlns:arto="http://schemas.microsoft.com/office/word/2006/arto">
+          <mc:Fallback xmlns:pic="http://schemas.openxmlformats.org/drawingml/2006/picture" xmlns:arto="http://schemas.microsoft.com/office/word/2006/arto" xmlns:a14="http://schemas.microsoft.com/office/drawing/2010/main" xmlns:a="http://schemas.openxmlformats.org/drawingml/2006/main">
             <w:pict>
               <v:rect id="Rectangle 3" style="width:24pt;height:24pt;visibility:visible;mso-wrap-style:square;mso-left-percent:-10001;mso-top-percent:-10001;mso-position-horizontal:absolute;mso-position-horizontal-relative:char;mso-position-vertical:absolute;mso-position-vertical-relative:line;mso-left-percent:-10001;mso-top-percent:-10001;v-text-anchor:top" alt="User's profile picture" o:spid="_x0000_s1026" filled="f" stroked="f" w14:anchorId="3935BE29" o:gfxdata="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">
                 <o:lock v:ext="edit" aspectratio="t"/>
@@ -405,7 +405,7 @@
               </wp:inline>
             </w:drawing>
           </mc:Choice>
-          <mc:Fallback xmlns:a="http://schemas.openxmlformats.org/drawingml/2006/main" xmlns:a14="http://schemas.microsoft.com/office/drawing/2010/main" xmlns:arto="http://schemas.microsoft.com/office/word/2006/arto">
+          <mc:Fallback xmlns:pic="http://schemas.openxmlformats.org/drawingml/2006/picture" xmlns:arto="http://schemas.microsoft.com/office/word/2006/arto" xmlns:a14="http://schemas.microsoft.com/office/drawing/2010/main" xmlns:a="http://schemas.openxmlformats.org/drawingml/2006/main">
             <w:pict>
               <v:rect id="Rectangle 2" style="width:24pt;height:24pt;visibility:visible;mso-wrap-style:square;mso-left-percent:-10001;mso-top-percent:-10001;mso-position-horizontal:absolute;mso-position-horizontal-relative:char;mso-position-vertical:absolute;mso-position-vertical-relative:line;mso-left-percent:-10001;mso-top-percent:-10001;v-text-anchor:top" alt="User's profile picture" o:spid="_x0000_s1026" filled="f" stroked="f" w14:anchorId="68E05739" o:gfxdata="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">
                 <o:lock v:ext="edit" aspectratio="t"/>
@@ -506,7 +506,7 @@
               </wp:inline>
             </w:drawing>
           </mc:Choice>
-          <mc:Fallback xmlns:a="http://schemas.openxmlformats.org/drawingml/2006/main" xmlns:a14="http://schemas.microsoft.com/office/drawing/2010/main" xmlns:arto="http://schemas.microsoft.com/office/word/2006/arto">
+          <mc:Fallback xmlns:pic="http://schemas.openxmlformats.org/drawingml/2006/picture" xmlns:arto="http://schemas.microsoft.com/office/word/2006/arto" xmlns:a14="http://schemas.microsoft.com/office/drawing/2010/main" xmlns:a="http://schemas.openxmlformats.org/drawingml/2006/main">
             <w:pict>
               <v:rect id="Rectangle 1" style="width:24pt;height:24pt;visibility:visible;mso-wrap-style:square;mso-left-percent:-10001;mso-top-percent:-10001;mso-position-horizontal:absolute;mso-position-horizontal-relative:char;mso-position-vertical:absolute;mso-position-vertical-relative:line;mso-left-percent:-10001;mso-top-percent:-10001;v-text-anchor:top" alt="User's profile picture" o:spid="_x0000_s1026" filled="f" stroked="f" w14:anchorId="5CC28B3B" o:gfxdata="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">
                 <o:lock v:ext="edit" aspectratio="t"/>
@@ -1181,18 +1181,264 @@
       </w:r>
     </w:p>
     <w:p>
-      <w:pPr>
-        <w:pStyle w:val="ListParagraph"/>
-        <w:numPr>
-          <w:ilvl w:val="0"/>
-          <w:numId w:val="4"/>
-        </w:numPr>
-      </w:pPr>
-      <w:r>
-        <w:t>Employee:</w:t>
+      <w:r>
+        <w:br/>
+      </w:r>
+      <w:r>
+        <w:br/>
+      </w:r>
+      <w:r>
+        <w:rPr>
+          <w:noProof/>
+        </w:rPr>
+        <w:drawing>
+          <wp:inline distT="0" distB="0" distL="0" distR="0" wp14:anchorId="2D87A0EE" wp14:editId="66E580C0">
+            <wp:extent cx="6379938" cy="3495675"/>
+            <wp:effectExtent l="0" t="0" r="0" b="0"/>
+            <wp:docPr id="848178805" name="Picture 848178805" title="Inserting image..."/>
+            <wp:cNvGraphicFramePr>
+              <a:graphicFrameLocks xmlns:a="http://schemas.openxmlformats.org/drawingml/2006/main" noChangeAspect="1"/>
+            </wp:cNvGraphicFramePr>
+            <a:graphic xmlns:a="http://schemas.openxmlformats.org/drawingml/2006/main">
+              <a:graphicData uri="http://schemas.openxmlformats.org/drawingml/2006/picture">
+                <pic:pic xmlns:pic="http://schemas.openxmlformats.org/drawingml/2006/picture">
+                  <pic:nvPicPr>
+                    <pic:cNvPr id="0" name="Picture 848178805"/>
+                    <pic:cNvPicPr/>
+                  </pic:nvPicPr>
+                  <pic:blipFill>
+                    <a:blip r:embed="rId12">
+                      <a:extLst>
+                        <a:ext uri="{28A0092B-C50C-407E-A947-70E740481C1C}">
+                          <a14:useLocalDpi xmlns:a14="http://schemas.microsoft.com/office/drawing/2010/main" val="0"/>
+                        </a:ext>
+                      </a:extLst>
+                    </a:blip>
+                    <a:stretch>
+                      <a:fillRect/>
+                    </a:stretch>
+                  </pic:blipFill>
+                  <pic:spPr>
+                    <a:xfrm>
+                      <a:off x="0" y="0"/>
+                      <a:ext cx="6379938" cy="3495675"/>
+                    </a:xfrm>
+                    <a:prstGeom prst="rect">
+                      <a:avLst/>
+                    </a:prstGeom>
+                  </pic:spPr>
+                </pic:pic>
+              </a:graphicData>
+            </a:graphic>
+          </wp:inline>
+        </w:drawing>
+      </w:r>
+      <w:r>
+        <w:br/>
+      </w:r>
+      <w:r>
+        <w:br/>
+      </w:r>
+      <w:r>
+        <w:rPr>
+          <w:noProof/>
+        </w:rPr>
+        <w:drawing>
+          <wp:inline distT="0" distB="0" distL="0" distR="0" wp14:anchorId="1C24C932" wp14:editId="33D094C4">
+            <wp:extent cx="4626769" cy="7658100"/>
+            <wp:effectExtent l="0" t="0" r="0" b="0"/>
+            <wp:docPr id="1357044806" name="Picture 1357044806"/>
+            <wp:cNvGraphicFramePr>
+              <a:graphicFrameLocks xmlns:a="http://schemas.openxmlformats.org/drawingml/2006/main" noChangeAspect="1"/>
+            </wp:cNvGraphicFramePr>
+            <a:graphic xmlns:a="http://schemas.openxmlformats.org/drawingml/2006/main">
+              <a:graphicData uri="http://schemas.openxmlformats.org/drawingml/2006/picture">
+                <pic:pic xmlns:pic="http://schemas.openxmlformats.org/drawingml/2006/picture">
+                  <pic:nvPicPr>
+                    <pic:cNvPr id="0" name=""/>
+                    <pic:cNvPicPr/>
+                  </pic:nvPicPr>
+                  <pic:blipFill>
+                    <a:blip r:embed="rId13">
+                      <a:extLst>
+                        <a:ext uri="{28A0092B-C50C-407E-A947-70E740481C1C}">
+                          <a14:useLocalDpi xmlns:a14="http://schemas.microsoft.com/office/drawing/2010/main" val="0"/>
+                        </a:ext>
+                      </a:extLst>
+                    </a:blip>
+                    <a:stretch>
+                      <a:fillRect/>
+                    </a:stretch>
+                  </pic:blipFill>
+                  <pic:spPr>
+                    <a:xfrm>
+                      <a:off x="0" y="0"/>
+                      <a:ext cx="4626769" cy="7658100"/>
+                    </a:xfrm>
+                    <a:prstGeom prst="rect">
+                      <a:avLst/>
+                    </a:prstGeom>
+                  </pic:spPr>
+                </pic:pic>
+              </a:graphicData>
+            </a:graphic>
+          </wp:inline>
+        </w:drawing>
       </w:r>
     </w:p>
     <w:p/>
+    <w:p>
+      <w:r>
+        <w:rPr>
+          <w:noProof/>
+        </w:rPr>
+        <w:drawing>
+          <wp:inline distT="0" distB="0" distL="0" distR="0" wp14:anchorId="6A70AB13" wp14:editId="42858E71">
+            <wp:extent cx="3409950" cy="4572000"/>
+            <wp:effectExtent l="0" t="0" r="0" b="0"/>
+            <wp:docPr id="222411758" name="Picture 222411758"/>
+            <wp:cNvGraphicFramePr>
+              <a:graphicFrameLocks xmlns:a="http://schemas.openxmlformats.org/drawingml/2006/main" noChangeAspect="1"/>
+            </wp:cNvGraphicFramePr>
+            <a:graphic xmlns:a="http://schemas.openxmlformats.org/drawingml/2006/main">
+              <a:graphicData uri="http://schemas.openxmlformats.org/drawingml/2006/picture">
+                <pic:pic xmlns:pic="http://schemas.openxmlformats.org/drawingml/2006/picture">
+                  <pic:nvPicPr>
+                    <pic:cNvPr id="0" name=""/>
+                    <pic:cNvPicPr/>
+                  </pic:nvPicPr>
+                  <pic:blipFill>
+                    <a:blip r:embed="rId14">
+                      <a:extLst>
+                        <a:ext uri="{28A0092B-C50C-407E-A947-70E740481C1C}">
+                          <a14:useLocalDpi xmlns:a14="http://schemas.microsoft.com/office/drawing/2010/main" val="0"/>
+                        </a:ext>
+                      </a:extLst>
+                    </a:blip>
+                    <a:stretch>
+                      <a:fillRect/>
+                    </a:stretch>
+                  </pic:blipFill>
+                  <pic:spPr>
+                    <a:xfrm>
+                      <a:off x="0" y="0"/>
+                      <a:ext cx="3409950" cy="4572000"/>
+                    </a:xfrm>
+                    <a:prstGeom prst="rect">
+                      <a:avLst/>
+                    </a:prstGeom>
+                  </pic:spPr>
+                </pic:pic>
+              </a:graphicData>
+            </a:graphic>
+          </wp:inline>
+        </w:drawing>
+      </w:r>
+      <w:r>
+        <w:br/>
+      </w:r>
+      <w:r>
+        <w:br/>
+      </w:r>
+      <w:r>
+        <w:rPr>
+          <w:noProof/>
+        </w:rPr>
+        <w:drawing>
+          <wp:inline distT="0" distB="0" distL="0" distR="0" wp14:anchorId="66A8D0DB" wp14:editId="3B132D5D">
+            <wp:extent cx="2952750" cy="1819275"/>
+            <wp:effectExtent l="0" t="0" r="0" b="0"/>
+            <wp:docPr id="186692895" name="Picture 186692895"/>
+            <wp:cNvGraphicFramePr>
+              <a:graphicFrameLocks xmlns:a="http://schemas.openxmlformats.org/drawingml/2006/main" noChangeAspect="1"/>
+            </wp:cNvGraphicFramePr>
+            <a:graphic xmlns:a="http://schemas.openxmlformats.org/drawingml/2006/main">
+              <a:graphicData uri="http://schemas.openxmlformats.org/drawingml/2006/picture">
+                <pic:pic xmlns:pic="http://schemas.openxmlformats.org/drawingml/2006/picture">
+                  <pic:nvPicPr>
+                    <pic:cNvPr id="0" name=""/>
+                    <pic:cNvPicPr/>
+                  </pic:nvPicPr>
+                  <pic:blipFill>
+                    <a:blip r:embed="rId15">
+                      <a:extLst>
+                        <a:ext uri="{28A0092B-C50C-407E-A947-70E740481C1C}">
+                          <a14:useLocalDpi xmlns:a14="http://schemas.microsoft.com/office/drawing/2010/main" val="0"/>
+                        </a:ext>
+                      </a:extLst>
+                    </a:blip>
+                    <a:stretch>
+                      <a:fillRect/>
+                    </a:stretch>
+                  </pic:blipFill>
+                  <pic:spPr>
+                    <a:xfrm>
+                      <a:off x="0" y="0"/>
+                      <a:ext cx="2952750" cy="1819275"/>
+                    </a:xfrm>
+                    <a:prstGeom prst="rect">
+                      <a:avLst/>
+                    </a:prstGeom>
+                  </pic:spPr>
+                </pic:pic>
+              </a:graphicData>
+            </a:graphic>
+          </wp:inline>
+        </w:drawing>
+      </w:r>
+      <w:r>
+        <w:br/>
+      </w:r>
+      <w:r>
+        <w:br/>
+      </w:r>
+      <w:r>
+        <w:rPr>
+          <w:noProof/>
+        </w:rPr>
+        <w:drawing>
+          <wp:inline distT="0" distB="0" distL="0" distR="0" wp14:anchorId="45B47E38" wp14:editId="22C8249F">
+            <wp:extent cx="3414593" cy="6800850"/>
+            <wp:effectExtent l="0" t="0" r="0" b="0"/>
+            <wp:docPr id="346199472" name="Picture 346199472"/>
+            <wp:cNvGraphicFramePr>
+              <a:graphicFrameLocks xmlns:a="http://schemas.openxmlformats.org/drawingml/2006/main" noChangeAspect="1"/>
+            </wp:cNvGraphicFramePr>
+            <a:graphic xmlns:a="http://schemas.openxmlformats.org/drawingml/2006/main">
+              <a:graphicData uri="http://schemas.openxmlformats.org/drawingml/2006/picture">
+                <pic:pic xmlns:pic="http://schemas.openxmlformats.org/drawingml/2006/picture">
+                  <pic:nvPicPr>
+                    <pic:cNvPr id="0" name=""/>
+                    <pic:cNvPicPr/>
+                  </pic:nvPicPr>
+                  <pic:blipFill>
+                    <a:blip r:embed="rId16">
+                      <a:extLst>
+                        <a:ext uri="{28A0092B-C50C-407E-A947-70E740481C1C}">
+                          <a14:useLocalDpi xmlns:a14="http://schemas.microsoft.com/office/drawing/2010/main" val="0"/>
+                        </a:ext>
+                      </a:extLst>
+                    </a:blip>
+                    <a:stretch>
+                      <a:fillRect/>
+                    </a:stretch>
+                  </pic:blipFill>
+                  <pic:spPr>
+                    <a:xfrm>
+                      <a:off x="0" y="0"/>
+                      <a:ext cx="3414593" cy="6800850"/>
+                    </a:xfrm>
+                    <a:prstGeom prst="rect">
+                      <a:avLst/>
+                    </a:prstGeom>
+                  </pic:spPr>
+                </pic:pic>
+              </a:graphicData>
+            </a:graphic>
+          </wp:inline>
+        </w:drawing>
+      </w:r>
+    </w:p>
     <w:sectPr>
       <w:pgSz w:w="12240" w:h="15840"/>
       <w:pgMar w:top="1440" w:right="1440" w:bottom="1440" w:left="1440" w:header="720" w:footer="720" w:gutter="0"/>
@@ -2672,17 +2918,6 @@
 </file>
 
 <file path=customXml/item2.xml><?xml version="1.0" encoding="utf-8"?>
-<p:properties xmlns:p="http://schemas.microsoft.com/office/2006/metadata/properties" xmlns:xsi="http://www.w3.org/2001/XMLSchema-instance" xmlns:pc="http://schemas.microsoft.com/office/infopath/2007/PartnerControls">
-  <documentManagement>
-    <lcf76f155ced4ddcb4097134ff3c332f xmlns="30bf52fc-94f2-4c08-9b02-41036e2f4e33">
-      <Terms xmlns="http://schemas.microsoft.com/office/infopath/2007/PartnerControls"/>
-    </lcf76f155ced4ddcb4097134ff3c332f>
-    <TaxCatchAll xmlns="6eb467ae-77f9-4935-8a69-70f64514e244" xsi:nil="true"/>
-  </documentManagement>
-</p:properties>
-</file>
-
-<file path=customXml/item3.xml><?xml version="1.0" encoding="utf-8"?>
 <ct:contentTypeSchema xmlns:ct="http://schemas.microsoft.com/office/2006/metadata/contentType" xmlns:ma="http://schemas.microsoft.com/office/2006/metadata/properties/metaAttributes" ct:_="" ma:_="" ma:contentTypeName="Document" ma:contentTypeID="0x0101006CBD3CF68136AA4CADDB4BA7EA44F3A1" ma:contentTypeVersion="9" ma:contentTypeDescription="Create a new document." ma:contentTypeScope="" ma:versionID="a559b3f77d7fa9cc18a5a403e4c39deb">
   <xsd:schema xmlns:xsd="http://www.w3.org/2001/XMLSchema" xmlns:xs="http://www.w3.org/2001/XMLSchema" xmlns:p="http://schemas.microsoft.com/office/2006/metadata/properties" xmlns:ns2="30bf52fc-94f2-4c08-9b02-41036e2f4e33" xmlns:ns3="6eb467ae-77f9-4935-8a69-70f64514e244" targetNamespace="http://schemas.microsoft.com/office/2006/metadata/properties" ma:root="true" ma:fieldsID="1b33e839ad146659834cb45d2f11c167" ns2:_="" ns3:_="">
     <xsd:import namespace="30bf52fc-94f2-4c08-9b02-41036e2f4e33"/>
@@ -2865,6 +3100,17 @@
 </ct:contentTypeSchema>
 </file>
 
+<file path=customXml/item3.xml><?xml version="1.0" encoding="utf-8"?>
+<p:properties xmlns:p="http://schemas.microsoft.com/office/2006/metadata/properties" xmlns:xsi="http://www.w3.org/2001/XMLSchema-instance" xmlns:pc="http://schemas.microsoft.com/office/infopath/2007/PartnerControls">
+  <documentManagement>
+    <lcf76f155ced4ddcb4097134ff3c332f xmlns="30bf52fc-94f2-4c08-9b02-41036e2f4e33">
+      <Terms xmlns="http://schemas.microsoft.com/office/infopath/2007/PartnerControls"/>
+    </lcf76f155ced4ddcb4097134ff3c332f>
+    <TaxCatchAll xmlns="6eb467ae-77f9-4935-8a69-70f64514e244" xsi:nil="true"/>
+  </documentManagement>
+</p:properties>
+</file>
+
 <file path=customXml/itemProps1.xml><?xml version="1.0" encoding="utf-8"?>
 <ds:datastoreItem xmlns:ds="http://schemas.openxmlformats.org/officeDocument/2006/customXml" ds:itemID="{D656EB04-42F5-4123-BD18-2B21225E90B1}">
   <ds:schemaRefs>
@@ -2874,15 +3120,32 @@
 </file>
 
 <file path=customXml/itemProps2.xml><?xml version="1.0" encoding="utf-8"?>
+<ds:datastoreItem xmlns:ds="http://schemas.openxmlformats.org/officeDocument/2006/customXml" ds:itemID="{B8211031-238E-4B91-8015-A842A0574100}">
+  <ds:schemaRefs>
+    <ds:schemaRef ds:uri="http://schemas.microsoft.com/office/2006/metadata/contentType"/>
+    <ds:schemaRef ds:uri="http://schemas.microsoft.com/office/2006/metadata/properties/metaAttributes"/>
+    <ds:schemaRef ds:uri="http://www.w3.org/2001/XMLSchema"/>
+    <ds:schemaRef ds:uri="http://schemas.microsoft.com/office/2006/metadata/properties"/>
+    <ds:schemaRef ds:uri="30bf52fc-94f2-4c08-9b02-41036e2f4e33"/>
+    <ds:schemaRef ds:uri="6eb467ae-77f9-4935-8a69-70f64514e244"/>
+    <ds:schemaRef ds:uri="http://schemas.microsoft.com/office/2006/documentManagement/types"/>
+    <ds:schemaRef ds:uri="http://schemas.microsoft.com/office/infopath/2007/PartnerControls"/>
+    <ds:schemaRef ds:uri="http://schemas.openxmlformats.org/package/2006/metadata/core-properties"/>
+    <ds:schemaRef ds:uri="http://purl.org/dc/elements/1.1/"/>
+    <ds:schemaRef ds:uri="http://purl.org/dc/terms/"/>
+    <ds:schemaRef ds:uri="http://schemas.microsoft.com/internal/obd"/>
+  </ds:schemaRefs>
+</ds:datastoreItem>
+</file>
+
+<file path=customXml/itemProps3.xml><?xml version="1.0" encoding="utf-8"?>
 <ds:datastoreItem xmlns:ds="http://schemas.openxmlformats.org/officeDocument/2006/customXml" ds:itemID="{E329CD44-259B-4C5E-9B22-C56978EB33B6}">
   <ds:schemaRefs>
     <ds:schemaRef ds:uri="http://schemas.microsoft.com/office/2006/metadata/properties"/>
     <ds:schemaRef ds:uri="http://www.w3.org/2000/xmlns/"/>
     <ds:schemaRef ds:uri="http://schemas.microsoft.com/office/infopath/2007/PartnerControls"/>
+    <ds:schemaRef ds:uri="30bf52fc-94f2-4c08-9b02-41036e2f4e33"/>
+    <ds:schemaRef ds:uri="6eb467ae-77f9-4935-8a69-70f64514e244"/>
   </ds:schemaRefs>
 </ds:datastoreItem>
-</file>
-
-<file path=customXml/itemProps3.xml><?xml version="1.0" encoding="utf-8"?>
-<ds:datastoreItem xmlns:ds="http://schemas.openxmlformats.org/officeDocument/2006/customXml" ds:itemID="{B8211031-238E-4B91-8015-A842A0574100}"/>
 </file>
</xml_diff>